<commit_message>
update dpoa api to add address for alternate agents
</commit_message>
<xml_diff>
--- a/public/docx-templates/TX_DPOA_Template.docx
+++ b/public/docx-templates/TX_DPOA_Template.docx
@@ -867,9 +867,6 @@
         <w:tab/>
       </w:r>
       <w:r>
-        <w:rPr>
-          <w:strike/>
-        </w:rPr>
         <w:t>(B)  This power of attorney becomes effective upon my disability or incapacity.</w:t>
       </w:r>
     </w:p>
@@ -926,6 +923,9 @@
         <w:pStyle w:val="TextHeading3"/>
       </w:pPr>
       <w:r>
+        <w:t xml:space="preserve">Name: </w:t>
+      </w:r>
+      <w:r>
         <w:t>{</w:t>
       </w:r>
       <w:r>
@@ -933,6 +933,14 @@
       </w:r>
       <w:r>
         <w:t>ame}</w:t>
+      </w:r>
+    </w:p>
+    <w:p>
+      <w:pPr>
+        <w:pStyle w:val="TextHeading3"/>
+      </w:pPr>
+      <w:r>
+        <w:t>Address: {address}</w:t>
       </w:r>
     </w:p>
     <w:p>

</xml_diff>

<commit_message>
refactor WizardSummary - create AgentsSummary to display agents info for all docs
</commit_message>
<xml_diff>
--- a/public/docx-templates/TX_DPOA_Template.docx
+++ b/public/docx-templates/TX_DPOA_Template.docx
@@ -98,21 +98,53 @@
           <w:b/>
           <w:bCs/>
         </w:rPr>
-        <w:t>{clientName}</w:t>
-      </w:r>
+        <w:t>{</w:t>
+      </w:r>
+      <w:proofErr w:type="spellStart"/>
       <w:r>
         <w:rPr>
           <w:b/>
           <w:bCs/>
         </w:rPr>
-        <w:t xml:space="preserve">, </w:t>
-      </w:r>
+        <w:t>clientName</w:t>
+      </w:r>
+      <w:proofErr w:type="spellEnd"/>
       <w:r>
         <w:rPr>
           <w:b/>
           <w:bCs/>
         </w:rPr>
-        <w:t>{clientAddress}</w:t>
+        <w:t>}</w:t>
+      </w:r>
+      <w:r>
+        <w:rPr>
+          <w:b/>
+          <w:bCs/>
+        </w:rPr>
+        <w:t xml:space="preserve">, </w:t>
+      </w:r>
+      <w:r>
+        <w:rPr>
+          <w:b/>
+          <w:bCs/>
+        </w:rPr>
+        <w:t>{</w:t>
+      </w:r>
+      <w:proofErr w:type="spellStart"/>
+      <w:r>
+        <w:rPr>
+          <w:b/>
+          <w:bCs/>
+        </w:rPr>
+        <w:t>clientAddress</w:t>
+      </w:r>
+      <w:proofErr w:type="spellEnd"/>
+      <w:r>
+        <w:rPr>
+          <w:b/>
+          <w:bCs/>
+        </w:rPr>
+        <w:t>}</w:t>
       </w:r>
       <w:r>
         <w:rPr>
@@ -141,11 +173,16 @@
       <w:r>
         <w:t>{</w:t>
       </w:r>
+      <w:proofErr w:type="spellStart"/>
       <w:r>
         <w:t>dpoaP</w:t>
       </w:r>
       <w:r>
-        <w:t>rimaryAgentName}</w:t>
+        <w:t>rimaryAgentName</w:t>
+      </w:r>
+      <w:proofErr w:type="spellEnd"/>
+      <w:r>
+        <w:t>}</w:t>
       </w:r>
       <w:r>
         <w:t xml:space="preserve">, </w:t>
@@ -153,11 +190,16 @@
       <w:r>
         <w:t>{</w:t>
       </w:r>
+      <w:proofErr w:type="spellStart"/>
       <w:r>
         <w:t>dpoaP</w:t>
       </w:r>
       <w:r>
-        <w:t>rimaryAgentAddress}</w:t>
+        <w:t>rimaryAgentAddress</w:t>
+      </w:r>
+      <w:proofErr w:type="spellEnd"/>
+      <w:r>
+        <w:t>}</w:t>
       </w:r>
       <w:r>
         <w:t>,</w:t>
@@ -745,7 +787,15 @@
         <w:tab/>
       </w:r>
       <w:r>
-        <w:t>Create, amend, revoke, or terminate an inter vivos trust</w:t>
+        <w:t xml:space="preserve">Create, amend, revoke, or terminate an inter </w:t>
+      </w:r>
+      <w:proofErr w:type="spellStart"/>
+      <w:r>
+        <w:t>vivos</w:t>
+      </w:r>
+      <w:proofErr w:type="spellEnd"/>
+      <w:r>
+        <w:t xml:space="preserve"> trust</w:t>
       </w:r>
     </w:p>
     <w:p>
@@ -918,37 +968,79 @@
         <w:t>{#dpoaAgents}</w:t>
       </w:r>
     </w:p>
+    <w:tbl>
+      <w:tblPr>
+        <w:tblStyle w:val="TableGrid"/>
+        <w:tblW w:w="0" w:type="auto"/>
+        <w:tblInd w:w="720" w:type="dxa"/>
+        <w:tblBorders>
+          <w:top w:val="none" w:sz="0" w:space="0" w:color="auto"/>
+          <w:left w:val="none" w:sz="0" w:space="0" w:color="auto"/>
+          <w:bottom w:val="none" w:sz="0" w:space="0" w:color="auto"/>
+          <w:right w:val="none" w:sz="0" w:space="0" w:color="auto"/>
+          <w:insideH w:val="none" w:sz="0" w:space="0" w:color="auto"/>
+          <w:insideV w:val="none" w:sz="0" w:space="0" w:color="auto"/>
+        </w:tblBorders>
+        <w:tblLook w:val="04A0" w:firstRow="1" w:lastRow="0" w:firstColumn="1" w:lastColumn="0" w:noHBand="0" w:noVBand="1"/>
+      </w:tblPr>
+      <w:tblGrid>
+        <w:gridCol w:w="8640"/>
+      </w:tblGrid>
+      <w:tr>
+        <w:tc>
+          <w:tcPr>
+            <w:tcW w:w="9350" w:type="dxa"/>
+          </w:tcPr>
+          <w:p>
+            <w:pPr>
+              <w:pStyle w:val="TextHeading3"/>
+              <w:ind w:left="0"/>
+            </w:pPr>
+            <w:r>
+              <w:t>Name: {</w:t>
+            </w:r>
+            <w:proofErr w:type="spellStart"/>
+            <w:r>
+              <w:t>fullName</w:t>
+            </w:r>
+            <w:proofErr w:type="spellEnd"/>
+            <w:r>
+              <w:t>}</w:t>
+            </w:r>
+          </w:p>
+        </w:tc>
+      </w:tr>
+      <w:tr>
+        <w:tc>
+          <w:tcPr>
+            <w:tcW w:w="9350" w:type="dxa"/>
+          </w:tcPr>
+          <w:p>
+            <w:pPr>
+              <w:pStyle w:val="TextHeading3"/>
+              <w:ind w:left="0"/>
+            </w:pPr>
+            <w:r>
+              <w:t>Address: {address}</w:t>
+            </w:r>
+          </w:p>
+        </w:tc>
+      </w:tr>
+    </w:tbl>
     <w:p>
       <w:pPr>
         <w:pStyle w:val="TextHeading3"/>
       </w:pPr>
       <w:r>
-        <w:t xml:space="preserve">Name: </w:t>
-      </w:r>
-      <w:r>
-        <w:t>{</w:t>
-      </w:r>
-      <w:r>
-        <w:t>fullN</w:t>
-      </w:r>
-      <w:r>
-        <w:t>ame}</w:t>
-      </w:r>
-    </w:p>
-    <w:p>
-      <w:pPr>
-        <w:pStyle w:val="TextHeading3"/>
-      </w:pPr>
-      <w:r>
-        <w:t>Address: {address}</w:t>
-      </w:r>
-    </w:p>
-    <w:p>
-      <w:pPr>
-        <w:pStyle w:val="TextHeading3"/>
-      </w:pPr>
-      <w:r>
-        <w:t>{/dpoaAgents}</w:t>
+        <w:t>{/</w:t>
+      </w:r>
+      <w:proofErr w:type="spellStart"/>
+      <w:r>
+        <w:t>dpoaAgents</w:t>
+      </w:r>
+      <w:proofErr w:type="spellEnd"/>
+      <w:r>
+        <w:t>}</w:t>
       </w:r>
     </w:p>
     <w:p>
@@ -993,7 +1085,15 @@
         <w:ind w:left="4680"/>
       </w:pPr>
       <w:r>
-        <w:t>{clientName}</w:t>
+        <w:t>{</w:t>
+      </w:r>
+      <w:proofErr w:type="spellStart"/>
+      <w:r>
+        <w:t>clientName</w:t>
+      </w:r>
+      <w:proofErr w:type="spellEnd"/>
+      <w:r>
+        <w:t>}</w:t>
       </w:r>
     </w:p>
     <w:p>
@@ -1084,7 +1184,15 @@
         <w:t xml:space="preserve">______________________, 20___ by </w:t>
       </w:r>
       <w:r>
-        <w:t>{clientName}</w:t>
+        <w:t>{</w:t>
+      </w:r>
+      <w:proofErr w:type="spellStart"/>
+      <w:r>
+        <w:t>clientName</w:t>
+      </w:r>
+      <w:proofErr w:type="spellEnd"/>
+      <w:r>
+        <w:t>}</w:t>
       </w:r>
     </w:p>
     <w:p>
@@ -1934,7 +2042,15 @@
       <w:t xml:space="preserve">Texas Statutory Durable Power of Attorney of </w:t>
     </w:r>
     <w:r>
-      <w:t>{clientName}</w:t>
+      <w:t>{</w:t>
+    </w:r>
+    <w:proofErr w:type="spellStart"/>
+    <w:r>
+      <w:t>clientName</w:t>
+    </w:r>
+    <w:proofErr w:type="spellEnd"/>
+    <w:r>
+      <w:t>}</w:t>
     </w:r>
   </w:p>
   <w:p>
@@ -5707,6 +5823,25 @@
       <w:u w:val="single"/>
     </w:rPr>
   </w:style>
+  <w:style w:type="table" w:styleId="TableGrid">
+    <w:name w:val="Table Grid"/>
+    <w:basedOn w:val="TableNormal"/>
+    <w:uiPriority w:val="59"/>
+    <w:rsid w:val="00A93445"/>
+    <w:pPr>
+      <w:spacing w:after="0" w:line="240" w:lineRule="auto"/>
+    </w:pPr>
+    <w:tblPr>
+      <w:tblBorders>
+        <w:top w:val="single" w:sz="4" w:space="0" w:color="auto"/>
+        <w:left w:val="single" w:sz="4" w:space="0" w:color="auto"/>
+        <w:bottom w:val="single" w:sz="4" w:space="0" w:color="auto"/>
+        <w:right w:val="single" w:sz="4" w:space="0" w:color="auto"/>
+        <w:insideH w:val="single" w:sz="4" w:space="0" w:color="auto"/>
+        <w:insideV w:val="single" w:sz="4" w:space="0" w:color="auto"/>
+      </w:tblBorders>
+    </w:tblPr>
+  </w:style>
 </w:styles>
 </file>
 

</xml_diff>

<commit_message>
fix bug in Breadcrumbs to only show crumbs for documents selected
</commit_message>
<xml_diff>
--- a/public/docx-templates/TX_DPOA_Template.docx
+++ b/public/docx-templates/TX_DPOA_Template.docx
@@ -98,53 +98,21 @@
           <w:b/>
           <w:bCs/>
         </w:rPr>
-        <w:t>{</w:t>
-      </w:r>
-      <w:proofErr w:type="spellStart"/>
+        <w:t>{clientName}</w:t>
+      </w:r>
       <w:r>
         <w:rPr>
           <w:b/>
           <w:bCs/>
         </w:rPr>
-        <w:t>clientName</w:t>
-      </w:r>
-      <w:proofErr w:type="spellEnd"/>
+        <w:t xml:space="preserve">, </w:t>
+      </w:r>
       <w:r>
         <w:rPr>
           <w:b/>
           <w:bCs/>
         </w:rPr>
-        <w:t>}</w:t>
-      </w:r>
-      <w:r>
-        <w:rPr>
-          <w:b/>
-          <w:bCs/>
-        </w:rPr>
-        <w:t xml:space="preserve">, </w:t>
-      </w:r>
-      <w:r>
-        <w:rPr>
-          <w:b/>
-          <w:bCs/>
-        </w:rPr>
-        <w:t>{</w:t>
-      </w:r>
-      <w:proofErr w:type="spellStart"/>
-      <w:r>
-        <w:rPr>
-          <w:b/>
-          <w:bCs/>
-        </w:rPr>
-        <w:t>clientAddress</w:t>
-      </w:r>
-      <w:proofErr w:type="spellEnd"/>
-      <w:r>
-        <w:rPr>
-          <w:b/>
-          <w:bCs/>
-        </w:rPr>
-        <w:t>}</w:t>
+        <w:t>{clientAddress}</w:t>
       </w:r>
       <w:r>
         <w:rPr>
@@ -173,16 +141,11 @@
       <w:r>
         <w:t>{</w:t>
       </w:r>
-      <w:proofErr w:type="spellStart"/>
       <w:r>
         <w:t>dpoaP</w:t>
       </w:r>
       <w:r>
-        <w:t>rimaryAgentName</w:t>
-      </w:r>
-      <w:proofErr w:type="spellEnd"/>
-      <w:r>
-        <w:t>}</w:t>
+        <w:t>rimaryAgentName}</w:t>
       </w:r>
       <w:r>
         <w:t xml:space="preserve">, </w:t>
@@ -190,16 +153,11 @@
       <w:r>
         <w:t>{</w:t>
       </w:r>
-      <w:proofErr w:type="spellStart"/>
       <w:r>
         <w:t>dpoaP</w:t>
       </w:r>
       <w:r>
-        <w:t>rimaryAgentAddress</w:t>
-      </w:r>
-      <w:proofErr w:type="spellEnd"/>
-      <w:r>
-        <w:t>}</w:t>
+        <w:t>rimaryAgentAddress}</w:t>
       </w:r>
       <w:r>
         <w:t>,</w:t>
@@ -787,15 +745,7 @@
         <w:tab/>
       </w:r>
       <w:r>
-        <w:t xml:space="preserve">Create, amend, revoke, or terminate an inter </w:t>
-      </w:r>
-      <w:proofErr w:type="spellStart"/>
-      <w:r>
-        <w:t>vivos</w:t>
-      </w:r>
-      <w:proofErr w:type="spellEnd"/>
-      <w:r>
-        <w:t xml:space="preserve"> trust</w:t>
+        <w:t>Create, amend, revoke, or terminate an inter vivos trust</w:t>
       </w:r>
     </w:p>
     <w:p>
@@ -997,15 +947,7 @@
               <w:ind w:left="0"/>
             </w:pPr>
             <w:r>
-              <w:t>Name: {</w:t>
-            </w:r>
-            <w:proofErr w:type="spellStart"/>
-            <w:r>
-              <w:t>fullName</w:t>
-            </w:r>
-            <w:proofErr w:type="spellEnd"/>
-            <w:r>
-              <w:t>}</w:t>
+              <w:t>Name: {fullName}</w:t>
             </w:r>
           </w:p>
         </w:tc>
@@ -1032,15 +974,7 @@
         <w:pStyle w:val="TextHeading3"/>
       </w:pPr>
       <w:r>
-        <w:t>{/</w:t>
-      </w:r>
-      <w:proofErr w:type="spellStart"/>
-      <w:r>
-        <w:t>dpoaAgents</w:t>
-      </w:r>
-      <w:proofErr w:type="spellEnd"/>
-      <w:r>
-        <w:t>}</w:t>
+        <w:t>{/dpoaAgents}</w:t>
       </w:r>
     </w:p>
     <w:p>
@@ -1085,15 +1019,7 @@
         <w:ind w:left="4680"/>
       </w:pPr>
       <w:r>
-        <w:t>{</w:t>
-      </w:r>
-      <w:proofErr w:type="spellStart"/>
-      <w:r>
-        <w:t>clientName</w:t>
-      </w:r>
-      <w:proofErr w:type="spellEnd"/>
-      <w:r>
-        <w:t>}</w:t>
+        <w:t>{clientName}</w:t>
       </w:r>
     </w:p>
     <w:p>
@@ -1184,15 +1110,7 @@
         <w:t xml:space="preserve">______________________, 20___ by </w:t>
       </w:r>
       <w:r>
-        <w:t>{</w:t>
-      </w:r>
-      <w:proofErr w:type="spellStart"/>
-      <w:r>
-        <w:t>clientName</w:t>
-      </w:r>
-      <w:proofErr w:type="spellEnd"/>
-      <w:r>
-        <w:t>}</w:t>
+        <w:t>{clientName}</w:t>
       </w:r>
     </w:p>
     <w:p>
@@ -2042,15 +1960,7 @@
       <w:t xml:space="preserve">Texas Statutory Durable Power of Attorney of </w:t>
     </w:r>
     <w:r>
-      <w:t>{</w:t>
-    </w:r>
-    <w:proofErr w:type="spellStart"/>
-    <w:r>
-      <w:t>clientName</w:t>
-    </w:r>
-    <w:proofErr w:type="spellEnd"/>
-    <w:r>
-      <w:t>}</w:t>
+      <w:t>{clientName}</w:t>
     </w:r>
   </w:p>
   <w:p>

</xml_diff>